<commit_message>
Use cases Descriptions Updated.
</commit_message>
<xml_diff>
--- a/Project/Phase_2/Sprint4/Ana_Antunes/Use_Case_Descriptions.docx
+++ b/Project/Phase_2/Sprint4/Ana_Antunes/Use_Case_Descriptions.docx
@@ -41,97 +41,6 @@
     </w:p>
     <w:p>
       <w:pPr>
-        <w:jc w:val="center"/>
-        <w:rPr>
-          <w:b/>
-          <w:bCs/>
-          <w:sz w:val="52"/>
-          <w:szCs w:val="52"/>
-          <w:lang w:val="en-US"/>
-        </w:rPr>
-      </w:pPr>
-    </w:p>
-    <w:p>
-      <w:pPr>
-        <w:jc w:val="center"/>
-        <w:rPr>
-          <w:b/>
-          <w:bCs/>
-          <w:sz w:val="52"/>
-          <w:szCs w:val="52"/>
-          <w:lang w:val="en-US"/>
-        </w:rPr>
-      </w:pPr>
-      <w:r>
-        <w:rPr>
-          <w:b/>
-          <w:bCs/>
-          <w:noProof/>
-          <w:sz w:val="52"/>
-          <w:szCs w:val="52"/>
-          <w:lang w:val="en-US"/>
-        </w:rPr>
-        <w:drawing>
-          <wp:inline distT="0" distB="0" distL="0" distR="0" wp14:anchorId="024B415B" wp14:editId="2A6A36FB">
-            <wp:extent cx="3874298" cy="2451207"/>
-            <wp:effectExtent l="0" t="0" r="0" b="6350"/>
-            <wp:docPr id="1" name="Imagem 1"/>
-            <wp:cNvGraphicFramePr>
-              <a:graphicFrameLocks xmlns:a="http://schemas.openxmlformats.org/drawingml/2006/main" noChangeAspect="1"/>
-            </wp:cNvGraphicFramePr>
-            <a:graphic xmlns:a="http://schemas.openxmlformats.org/drawingml/2006/main">
-              <a:graphicData uri="http://schemas.openxmlformats.org/drawingml/2006/picture">
-                <pic:pic xmlns:pic="http://schemas.openxmlformats.org/drawingml/2006/picture">
-                  <pic:nvPicPr>
-                    <pic:cNvPr id="1" name=""/>
-                    <pic:cNvPicPr/>
-                  </pic:nvPicPr>
-                  <pic:blipFill>
-                    <a:blip r:embed="rId8"/>
-                    <a:stretch>
-                      <a:fillRect/>
-                    </a:stretch>
-                  </pic:blipFill>
-                  <pic:spPr>
-                    <a:xfrm>
-                      <a:off x="0" y="0"/>
-                      <a:ext cx="3894247" cy="2463829"/>
-                    </a:xfrm>
-                    <a:prstGeom prst="rect">
-                      <a:avLst/>
-                    </a:prstGeom>
-                  </pic:spPr>
-                </pic:pic>
-              </a:graphicData>
-            </a:graphic>
-          </wp:inline>
-        </w:drawing>
-      </w:r>
-    </w:p>
-    <w:p>
-      <w:pPr>
-        <w:rPr>
-          <w:b/>
-          <w:bCs/>
-          <w:sz w:val="52"/>
-          <w:szCs w:val="52"/>
-          <w:lang w:val="en-US"/>
-        </w:rPr>
-      </w:pPr>
-    </w:p>
-    <w:p>
-      <w:pPr>
-        <w:rPr>
-          <w:b/>
-          <w:bCs/>
-          <w:sz w:val="52"/>
-          <w:szCs w:val="52"/>
-          <w:lang w:val="en-US"/>
-        </w:rPr>
-      </w:pPr>
-    </w:p>
-    <w:p>
-      <w:pPr>
         <w:rPr>
           <w:rFonts w:ascii="Amasis MT Pro Medium" w:hAnsi="Amasis MT Pro Medium"/>
           <w:b/>
@@ -477,7 +386,6 @@
           <w:rFonts w:ascii="Amasis MT Pro" w:hAnsi="Amasis MT Pro"/>
           <w:lang w:val="en-US"/>
         </w:rPr>
-        <w:lastRenderedPageBreak/>
         <w:t>Primary actors: User</w:t>
       </w:r>
     </w:p>
@@ -742,6 +650,17 @@
         <w:rPr>
           <w:sz w:val="28"/>
           <w:szCs w:val="28"/>
+          <w:lang w:val="en-US"/>
+        </w:rPr>
+      </w:pPr>
+    </w:p>
+    <w:p>
+      <w:pPr>
+        <w:rPr>
+          <w:b/>
+          <w:bCs/>
+          <w:sz w:val="36"/>
+          <w:szCs w:val="36"/>
           <w:lang w:val="en-US"/>
         </w:rPr>
       </w:pPr>
@@ -777,6 +696,7 @@
           <w:szCs w:val="32"/>
           <w:lang w:val="en-US"/>
         </w:rPr>
+        <w:lastRenderedPageBreak/>
         <w:t>Use case: ViewLibraries</w:t>
       </w:r>
     </w:p>
@@ -1265,7 +1185,6 @@
           <w:rFonts w:ascii="Amasis MT Pro" w:hAnsi="Amasis MT Pro"/>
           <w:lang w:val="en-US"/>
         </w:rPr>
-        <w:lastRenderedPageBreak/>
         <w:t xml:space="preserve">Description: </w:t>
       </w:r>
       <w:r>
@@ -1582,6 +1501,24 @@
         </w:rPr>
         <w:t>None</w:t>
       </w:r>
+    </w:p>
+    <w:p>
+      <w:pPr>
+        <w:rPr>
+          <w:sz w:val="28"/>
+          <w:szCs w:val="28"/>
+          <w:lang w:val="en-US"/>
+        </w:rPr>
+      </w:pPr>
+    </w:p>
+    <w:p>
+      <w:pPr>
+        <w:rPr>
+          <w:sz w:val="28"/>
+          <w:szCs w:val="28"/>
+          <w:lang w:val="en-US"/>
+        </w:rPr>
+      </w:pPr>
     </w:p>
     <w:p>
       <w:pPr>
@@ -1621,6 +1558,7 @@
           <w:szCs w:val="32"/>
           <w:lang w:val="en-US"/>
         </w:rPr>
+        <w:lastRenderedPageBreak/>
         <w:t xml:space="preserve">Use case: </w:t>
       </w:r>
       <w:r>
@@ -3521,21 +3459,6 @@
 </file>
 
 <file path=customXml/item1.xml><?xml version="1.0" encoding="utf-8"?>
-<p:properties xmlns:p="http://schemas.microsoft.com/office/2006/metadata/properties" xmlns:xsi="http://www.w3.org/2001/XMLSchema-instance" xmlns:pc="http://schemas.microsoft.com/office/infopath/2007/PartnerControls">
-  <documentManagement/>
-</p:properties>
-</file>
-
-<file path=customXml/item2.xml><?xml version="1.0" encoding="utf-8"?>
-<?mso-contentType ?>
-<FormTemplates xmlns="http://schemas.microsoft.com/sharepoint/v3/contenttype/forms">
-  <Display>DocumentLibraryForm</Display>
-  <Edit>DocumentLibraryForm</Edit>
-  <New>DocumentLibraryForm</New>
-</FormTemplates>
-</file>
-
-<file path=customXml/item3.xml><?xml version="1.0" encoding="utf-8"?>
 <ct:contentTypeSchema xmlns:ct="http://schemas.microsoft.com/office/2006/metadata/contentType" xmlns:ma="http://schemas.microsoft.com/office/2006/metadata/properties/metaAttributes" ct:_="" ma:_="" ma:contentTypeName="Documento" ma:contentTypeID="0x01010064CDF11018920E48BE05F5AE13EC63F9" ma:contentTypeVersion="2" ma:contentTypeDescription="Criar um novo documento." ma:contentTypeScope="" ma:versionID="424694171c89e7ee63a51d8dcb58eff1">
   <xsd:schema xmlns:xsd="http://www.w3.org/2001/XMLSchema" xmlns:xs="http://www.w3.org/2001/XMLSchema" xmlns:p="http://schemas.microsoft.com/office/2006/metadata/properties" xmlns:ns3="c21732e1-e110-4e51-b24d-5c962e99ef47" targetNamespace="http://schemas.microsoft.com/office/2006/metadata/properties" ma:root="true" ma:fieldsID="21ac0774247d2cbdc3814eaf3ea107a2" ns3:_="">
     <xsd:import namespace="c21732e1-e110-4e51-b24d-5c962e99ef47"/>
@@ -3667,24 +3590,22 @@
 </ct:contentTypeSchema>
 </file>
 
-<file path=customXml/itemProps1.xml><?xml version="1.0" encoding="utf-8"?>
-<ds:datastoreItem xmlns:ds="http://schemas.openxmlformats.org/officeDocument/2006/customXml" ds:itemID="{415C0D27-DCDC-4CB2-A8B5-75A28CEAF88A}">
-  <ds:schemaRefs>
-    <ds:schemaRef ds:uri="http://schemas.microsoft.com/office/2006/metadata/properties"/>
-    <ds:schemaRef ds:uri="http://schemas.microsoft.com/office/infopath/2007/PartnerControls"/>
-  </ds:schemaRefs>
-</ds:datastoreItem>
+<file path=customXml/item2.xml><?xml version="1.0" encoding="utf-8"?>
+<?mso-contentType ?>
+<FormTemplates xmlns="http://schemas.microsoft.com/sharepoint/v3/contenttype/forms">
+  <Display>DocumentLibraryForm</Display>
+  <Edit>DocumentLibraryForm</Edit>
+  <New>DocumentLibraryForm</New>
+</FormTemplates>
 </file>
 
-<file path=customXml/itemProps2.xml><?xml version="1.0" encoding="utf-8"?>
-<ds:datastoreItem xmlns:ds="http://schemas.openxmlformats.org/officeDocument/2006/customXml" ds:itemID="{E77D372A-8EC2-4BD0-954C-1DD77DF8099A}">
-  <ds:schemaRefs>
-    <ds:schemaRef ds:uri="http://schemas.microsoft.com/sharepoint/v3/contenttype/forms"/>
-  </ds:schemaRefs>
-</ds:datastoreItem>
+<file path=customXml/item3.xml><?xml version="1.0" encoding="utf-8"?>
+<p:properties xmlns:p="http://schemas.microsoft.com/office/2006/metadata/properties" xmlns:xsi="http://www.w3.org/2001/XMLSchema-instance" xmlns:pc="http://schemas.microsoft.com/office/infopath/2007/PartnerControls">
+  <documentManagement/>
+</p:properties>
 </file>
 
-<file path=customXml/itemProps3.xml><?xml version="1.0" encoding="utf-8"?>
+<file path=customXml/itemProps1.xml><?xml version="1.0" encoding="utf-8"?>
 <ds:datastoreItem xmlns:ds="http://schemas.openxmlformats.org/officeDocument/2006/customXml" ds:itemID="{35DEE895-CE0B-4638-BB14-661023216028}">
   <ds:schemaRefs>
     <ds:schemaRef ds:uri="http://schemas.microsoft.com/office/2006/metadata/contentType"/>
@@ -3700,4 +3621,21 @@
     <ds:schemaRef ds:uri="http://schemas.microsoft.com/internal/obd"/>
   </ds:schemaRefs>
 </ds:datastoreItem>
+</file>
+
+<file path=customXml/itemProps2.xml><?xml version="1.0" encoding="utf-8"?>
+<ds:datastoreItem xmlns:ds="http://schemas.openxmlformats.org/officeDocument/2006/customXml" ds:itemID="{E77D372A-8EC2-4BD0-954C-1DD77DF8099A}">
+  <ds:schemaRefs>
+    <ds:schemaRef ds:uri="http://schemas.microsoft.com/sharepoint/v3/contenttype/forms"/>
+  </ds:schemaRefs>
+</ds:datastoreItem>
+</file>
+
+<file path=customXml/itemProps3.xml><?xml version="1.0" encoding="utf-8"?>
+<ds:datastoreItem xmlns:ds="http://schemas.openxmlformats.org/officeDocument/2006/customXml" ds:itemID="{415C0D27-DCDC-4CB2-A8B5-75A28CEAF88A}">
+  <ds:schemaRefs>
+    <ds:schemaRef ds:uri="http://schemas.microsoft.com/office/2006/metadata/properties"/>
+    <ds:schemaRef ds:uri="http://schemas.microsoft.com/office/infopath/2007/PartnerControls"/>
+  </ds:schemaRefs>
+</ds:datastoreItem>
 </file>
</xml_diff>